<commit_message>
add firebase and others
</commit_message>
<xml_diff>
--- a/cv.docx
+++ b/cv.docx
@@ -126,7 +126,16 @@
         <w:pStyle w:val="Listaconvietas"/>
       </w:pPr>
       <w:r>
-        <w:t>df</w:t>
+        <w:t>T</w:t>
+      </w:r>
+      <w:r>
+        <w:t>est</w:t>
+      </w:r>
+      <w:r>
+        <w:t xml:space="preserve"> test</w:t>
+      </w:r>
+      <w:r>
+        <w:t xml:space="preserve"> test</w:t>
       </w:r>
     </w:p>
     <w:sdt>
@@ -3816,6 +3825,9 @@
     <w:rsid w:val="00057481"/>
     <w:rsid w:val="000C52C1"/>
     <w:rsid w:val="00233638"/>
+    <w:rsid w:val="00B27094"/>
+    <w:rsid w:val="00C42DC2"/>
+    <w:rsid w:val="00CA3C75"/>
     <w:rsid w:val="00E81E93"/>
   </w:rsids>
   <m:mathPr>

</xml_diff>